<commit_message>
Works on Virtual Machine
</commit_message>
<xml_diff>
--- a/BSK_Szablon_sprawozdania.docx
+++ b/BSK_Szablon_sprawozdania.docx
@@ -671,23 +671,9 @@
             <w:pPr>
               <w:pStyle w:val="Spr-tabela-tekst"/>
             </w:pPr>
-            <w:proofErr w:type="spellStart"/>
             <w:r>
-              <w:t>dd</w:t>
+              <w:t>23.04.19</w:t>
             </w:r>
-            <w:r>
-              <w:t>.</w:t>
-            </w:r>
-            <w:r>
-              <w:t>mm</w:t>
-            </w:r>
-            <w:r>
-              <w:t>.</w:t>
-            </w:r>
-            <w:r>
-              <w:t>rrrr</w:t>
-            </w:r>
-            <w:proofErr w:type="spellEnd"/>
           </w:p>
         </w:tc>
         <w:tc>
@@ -703,6 +689,11 @@
             <w:r>
               <w:t>Utworzenie dokumentu</w:t>
             </w:r>
+            <w:r>
+              <w:t>, dodanie źródeł</w:t>
+            </w:r>
+            <w:bookmarkStart w:id="0" w:name="_GoBack"/>
+            <w:bookmarkEnd w:id="0"/>
           </w:p>
         </w:tc>
       </w:tr>
@@ -1755,8 +1746,6 @@
         </w:rPr>
         <w:t>)</w:t>
       </w:r>
-      <w:bookmarkStart w:id="0" w:name="_GoBack"/>
-      <w:bookmarkEnd w:id="0"/>
       <w:r>
         <w:rPr>
           <w:rFonts w:ascii="Arial" w:hAnsi="Arial" w:cs="Arial"/>
@@ -1792,9 +1781,151 @@
         <w:t>Książka.</w:t>
       </w:r>
     </w:p>
+    <w:p>
+      <w:pPr>
+        <w:tabs>
+          <w:tab w:val="left" w:pos="567"/>
+        </w:tabs>
+        <w:suppressAutoHyphens/>
+        <w:autoSpaceDN w:val="0"/>
+        <w:spacing w:before="120" w:after="120" w:line="276" w:lineRule="auto"/>
+        <w:jc w:val="both"/>
+        <w:textAlignment w:val="baseline"/>
+      </w:pPr>
+    </w:p>
+    <w:p>
+      <w:pPr>
+        <w:tabs>
+          <w:tab w:val="left" w:pos="567"/>
+        </w:tabs>
+        <w:suppressAutoHyphens/>
+        <w:autoSpaceDN w:val="0"/>
+        <w:spacing w:before="120" w:after="120" w:line="276" w:lineRule="auto"/>
+        <w:jc w:val="both"/>
+        <w:textAlignment w:val="baseline"/>
+        <w:rPr>
+          <w:rFonts w:ascii="Arial" w:hAnsi="Arial" w:cs="Arial"/>
+        </w:rPr>
+      </w:pPr>
+      <w:r>
+        <w:rPr>
+          <w:rFonts w:ascii="Arial" w:hAnsi="Arial" w:cs="Arial"/>
+        </w:rPr>
+        <w:t>[</w:t>
+      </w:r>
+      <w:r>
+        <w:rPr>
+          <w:rFonts w:ascii="Arial" w:hAnsi="Arial" w:cs="Arial"/>
+        </w:rPr>
+        <w:t>1</w:t>
+      </w:r>
+      <w:r>
+        <w:rPr>
+          <w:rFonts w:ascii="Arial" w:hAnsi="Arial" w:cs="Arial"/>
+        </w:rPr>
+        <w:t>]</w:t>
+      </w:r>
+      <w:r>
+        <w:rPr>
+          <w:rFonts w:ascii="Arial" w:hAnsi="Arial" w:cs="Arial"/>
+        </w:rPr>
+        <w:tab/>
+      </w:r>
+      <w:hyperlink r:id="rId7" w:history="1">
+        <w:r>
+          <w:rPr>
+            <w:rStyle w:val="Hipercze"/>
+          </w:rPr>
+          <w:t>https://docs.oracle.com/javase/7/docs/api/javax/crypto/Cipher.html</w:t>
+        </w:r>
+      </w:hyperlink>
+      <w:r>
+        <w:rPr>
+          <w:rFonts w:ascii="Arial" w:hAnsi="Arial" w:cs="Arial"/>
+        </w:rPr>
+        <w:t>, (</w:t>
+      </w:r>
+      <w:r>
+        <w:rPr>
+          <w:rFonts w:ascii="Arial" w:hAnsi="Arial" w:cs="Arial"/>
+        </w:rPr>
+        <w:t>02.03.19</w:t>
+      </w:r>
+      <w:r>
+        <w:rPr>
+          <w:rFonts w:ascii="Arial" w:hAnsi="Arial" w:cs="Arial"/>
+        </w:rPr>
+        <w:t>).</w:t>
+      </w:r>
+    </w:p>
+    <w:p>
+      <w:pPr>
+        <w:tabs>
+          <w:tab w:val="left" w:pos="567"/>
+        </w:tabs>
+        <w:suppressAutoHyphens/>
+        <w:autoSpaceDN w:val="0"/>
+        <w:spacing w:before="120" w:after="120" w:line="276" w:lineRule="auto"/>
+        <w:jc w:val="both"/>
+        <w:textAlignment w:val="baseline"/>
+      </w:pPr>
+      <w:r>
+        <w:rPr>
+          <w:rFonts w:ascii="Arial" w:hAnsi="Arial" w:cs="Arial"/>
+        </w:rPr>
+        <w:t>[2]</w:t>
+      </w:r>
+      <w:r>
+        <w:rPr>
+          <w:rFonts w:ascii="Arial" w:hAnsi="Arial" w:cs="Arial"/>
+        </w:rPr>
+        <w:tab/>
+      </w:r>
+      <w:hyperlink r:id="rId8" w:history="1">
+        <w:r>
+          <w:rPr>
+            <w:rStyle w:val="Hipercze"/>
+          </w:rPr>
+          <w:t>https://docs.oracle.com/cd/B14099_19/idmanage.1012/b15565/oracle/security/crypto/core/Blowfish.html</w:t>
+        </w:r>
+      </w:hyperlink>
+      <w:r>
+        <w:rPr>
+          <w:rFonts w:ascii="Arial" w:hAnsi="Arial" w:cs="Arial"/>
+        </w:rPr>
+        <w:t>, (</w:t>
+      </w:r>
+      <w:r>
+        <w:rPr>
+          <w:rFonts w:ascii="Arial" w:hAnsi="Arial" w:cs="Arial"/>
+        </w:rPr>
+        <w:t>02.03.19</w:t>
+      </w:r>
+      <w:r>
+        <w:rPr>
+          <w:rFonts w:ascii="Arial" w:hAnsi="Arial" w:cs="Arial"/>
+        </w:rPr>
+        <w:t>).</w:t>
+      </w:r>
+    </w:p>
+    <w:p>
+      <w:pPr>
+        <w:tabs>
+          <w:tab w:val="left" w:pos="567"/>
+        </w:tabs>
+        <w:suppressAutoHyphens/>
+        <w:autoSpaceDN w:val="0"/>
+        <w:spacing w:before="120" w:after="120" w:line="276" w:lineRule="auto"/>
+        <w:jc w:val="both"/>
+        <w:textAlignment w:val="baseline"/>
+        <w:rPr>
+          <w:rFonts w:ascii="Arial" w:hAnsi="Arial" w:cs="Arial"/>
+        </w:rPr>
+      </w:pPr>
+    </w:p>
     <w:sectPr>
-      <w:headerReference w:type="default" r:id="rId7"/>
-      <w:footerReference w:type="default" r:id="rId8"/>
+      <w:headerReference w:type="default" r:id="rId9"/>
+      <w:footerReference w:type="default" r:id="rId10"/>
       <w:pgSz w:w="11900" w:h="16840"/>
       <w:pgMar w:top="1417" w:right="1417" w:bottom="1417" w:left="1417" w:header="708" w:footer="708" w:gutter="0"/>
       <w:cols w:space="708"/>
@@ -3979,7 +4110,7 @@
     </w:rPrDefault>
     <w:pPrDefault/>
   </w:docDefaults>
-  <w:latentStyles w:defLockedState="0" w:defUIPriority="99" w:defSemiHidden="0" w:defUnhideWhenUsed="0" w:defQFormat="0" w:count="375">
+  <w:latentStyles w:defLockedState="0" w:defUIPriority="99" w:defSemiHidden="0" w:defUnhideWhenUsed="0" w:defQFormat="0" w:count="376">
     <w:lsdException w:name="Normal" w:uiPriority="0" w:qFormat="1"/>
     <w:lsdException w:name="heading 1" w:uiPriority="9" w:qFormat="1"/>
     <w:lsdException w:name="heading 2" w:semiHidden="1" w:uiPriority="9" w:unhideWhenUsed="1" w:qFormat="1"/>
@@ -4085,7 +4216,6 @@
     <w:lsdException w:name="HTML Sample" w:semiHidden="1" w:unhideWhenUsed="1"/>
     <w:lsdException w:name="HTML Typewriter" w:semiHidden="1" w:unhideWhenUsed="1"/>
     <w:lsdException w:name="HTML Variable" w:semiHidden="1" w:unhideWhenUsed="1"/>
-    <w:lsdException w:name="Normal Table" w:semiHidden="1" w:unhideWhenUsed="1"/>
     <w:lsdException w:name="annotation subject" w:semiHidden="1" w:unhideWhenUsed="1"/>
     <w:lsdException w:name="No List" w:semiHidden="1" w:unhideWhenUsed="1"/>
     <w:lsdException w:name="Outline List 1" w:semiHidden="1" w:unhideWhenUsed="1"/>
@@ -4132,10 +4262,8 @@
     <w:lsdException w:name="Table Subtle 2" w:semiHidden="1" w:unhideWhenUsed="1"/>
     <w:lsdException w:name="Table Web 1" w:semiHidden="1" w:unhideWhenUsed="1"/>
     <w:lsdException w:name="Table Web 2" w:semiHidden="1" w:unhideWhenUsed="1"/>
-    <w:lsdException w:name="Table Web 3" w:semiHidden="1" w:unhideWhenUsed="1"/>
     <w:lsdException w:name="Balloon Text" w:semiHidden="1" w:unhideWhenUsed="1"/>
     <w:lsdException w:name="Table Grid" w:uiPriority="39"/>
-    <w:lsdException w:name="Table Theme" w:semiHidden="1" w:unhideWhenUsed="1"/>
     <w:lsdException w:name="Placeholder Text" w:semiHidden="1"/>
     <w:lsdException w:name="No Spacing" w:uiPriority="1" w:qFormat="1"/>
     <w:lsdException w:name="Light Shading" w:uiPriority="60"/>
@@ -4353,6 +4481,7 @@
     <w:lsdException w:name="List Table 7 Colorful Accent 6" w:uiPriority="52"/>
     <w:lsdException w:name="Mention" w:semiHidden="1" w:unhideWhenUsed="1"/>
     <w:lsdException w:name="Smart Hyperlink" w:semiHidden="1" w:unhideWhenUsed="1"/>
+    <w:lsdException w:name="Smart Link" w:semiHidden="1" w:unhideWhenUsed="1"/>
   </w:latentStyles>
   <w:style w:type="paragraph" w:default="1" w:styleId="Normalny">
     <w:name w:val="Normal"/>
@@ -4667,6 +4796,27 @@
       <w:lang w:eastAsia="ja-JP"/>
     </w:rPr>
   </w:style>
+  <w:style w:type="character" w:styleId="Hipercze">
+    <w:name w:val="Hyperlink"/>
+    <w:basedOn w:val="Domylnaczcionkaakapitu"/>
+    <w:uiPriority w:val="99"/>
+    <w:unhideWhenUsed/>
+    <w:rsid w:val="00DA5CD1"/>
+    <w:rPr>
+      <w:color w:val="0000FF"/>
+      <w:u w:val="single"/>
+    </w:rPr>
+  </w:style>
+  <w:style w:type="character" w:styleId="Nierozpoznanawzmianka">
+    <w:name w:val="Unresolved Mention"/>
+    <w:basedOn w:val="Domylnaczcionkaakapitu"/>
+    <w:uiPriority w:val="99"/>
+    <w:rsid w:val="00DA5CD1"/>
+    <w:rPr>
+      <w:color w:val="605E5C"/>
+      <w:shd w:val="clear" w:color="auto" w:fill="E1DFDD"/>
+    </w:rPr>
+  </w:style>
 </w:styles>
 </file>
 

</xml_diff>